<commit_message>
estrutura de dados 1ca inicio
</commit_message>
<xml_diff>
--- a/Estrutura de Dados/4- Ex master/1ca.docx
+++ b/Estrutura de Dados/4- Ex master/1ca.docx
@@ -9,10 +9,7 @@
         </w:rPr>
       </w:pPr>
       <w:r>
-        <w:t>S</w:t>
-      </w:r>
-      <w:r>
-        <w:t xml:space="preserve">erá necessário implementar um sistema gerenciador de tarefas simples utilizando os conceitos de </w:t>
+        <w:t xml:space="preserve">Será necessário implementar um sistema gerenciador de tarefas simples utilizando os conceitos de </w:t>
       </w:r>
       <w:r>
         <w:rPr>
@@ -27,7 +24,20 @@
         <w:rPr>
           <w:u w:val="single"/>
         </w:rPr>
-        <w:t>O sistema deve permitir que o usuário adicione tarefas, as marque como concluídas, remova tarefas e visualize todas as tarefas cadastradas.</w:t>
+        <w:t>O sistema deve permitir que o usuário adicione tarefas</w:t>
+      </w:r>
+      <w:r>
+        <w:rPr>
+          <w:color w:val="FF0000"/>
+          <w:u w:val="single"/>
+        </w:rPr>
+        <w:t>, as marque como concluídas</w:t>
+      </w:r>
+      <w:r>
+        <w:rPr>
+          <w:u w:val="single"/>
+        </w:rPr>
+        <w:t>, remova tarefas e visualize todas as tarefas cadastradas.</w:t>
       </w:r>
     </w:p>
     <w:p>
@@ -76,59 +86,95 @@
       </w:r>
     </w:p>
     <w:p>
-      <w:r>
+      <w:pPr>
+        <w:rPr>
+          <w:highlight w:val="yellow"/>
+        </w:rPr>
+      </w:pPr>
+      <w:r>
+        <w:rPr>
+          <w:highlight w:val="yellow"/>
+        </w:rPr>
         <w:t xml:space="preserve">Cada tarefa deve conter </w:t>
       </w:r>
       <w:r>
         <w:rPr>
+          <w:highlight w:val="yellow"/>
           <w:u w:val="single"/>
         </w:rPr>
         <w:t>pelo menos um campo</w:t>
       </w:r>
       <w:r>
+        <w:rPr>
+          <w:highlight w:val="yellow"/>
+        </w:rPr>
         <w:t xml:space="preserve"> para o nome da tarefa e opcionalmente um campo para a descrição.</w:t>
       </w:r>
     </w:p>
     <w:p>
-      <w:r>
+      <w:pPr>
+        <w:rPr>
+          <w:highlight w:val="yellow"/>
+        </w:rPr>
+      </w:pPr>
+      <w:r>
+        <w:rPr>
+          <w:highlight w:val="yellow"/>
+        </w:rPr>
         <w:t xml:space="preserve">Implemente uma </w:t>
       </w:r>
       <w:r>
         <w:rPr>
+          <w:highlight w:val="yellow"/>
           <w:u w:val="single"/>
         </w:rPr>
         <w:t>classe Tarefa</w:t>
       </w:r>
       <w:r>
+        <w:rPr>
+          <w:highlight w:val="yellow"/>
+        </w:rPr>
         <w:t xml:space="preserve"> para representar uma tarefa com os campos necessários (considere que haverá uma fila, pilha e lista encadeada armazenando objetos da classe Tarefa).</w:t>
       </w:r>
     </w:p>
     <w:p>
       <w:r>
         <w:rPr>
+          <w:highlight w:val="yellow"/>
           <w:u w:val="single"/>
         </w:rPr>
         <w:t>Utilize OBRIGAT</w:t>
       </w:r>
       <w:r>
         <w:rPr>
+          <w:highlight w:val="yellow"/>
           <w:u w:val="single"/>
         </w:rPr>
         <w:t>ORIAMENTE</w:t>
       </w:r>
       <w:r>
         <w:rPr>
+          <w:highlight w:val="yellow"/>
           <w:u w:val="single"/>
         </w:rPr>
         <w:t xml:space="preserve"> as classes pilha, fila e lista encadeada já utilizadas e disponibilizadas no ambiente da disciplina</w:t>
       </w:r>
       <w:r>
+        <w:rPr>
+          <w:highlight w:val="yellow"/>
+        </w:rPr>
         <w:t xml:space="preserve"> (não será permitido o uso de bibliotecas prontas da linguagem ou implementações autorais ou de terceiros). </w:t>
       </w:r>
       <w:r>
+        <w:rPr>
+          <w:highlight w:val="yellow"/>
+        </w:rPr>
         <w:t>Cada uma dessas estruturas de dados possui</w:t>
       </w:r>
       <w:r>
+        <w:rPr>
+          <w:highlight w:val="yellow"/>
+        </w:rPr>
         <w:t xml:space="preserve"> métodos adequados para adicionar, remover e listar elementos, contudo, será preciso realizar adaptações.</w:t>
       </w:r>
     </w:p>

</xml_diff>

<commit_message>
estrutura de dados 1ca commit
</commit_message>
<xml_diff>
--- a/Estrutura de Dados/4- Ex master/1ca.docx
+++ b/Estrutura de Dados/4- Ex master/1ca.docx
@@ -86,94 +86,87 @@
       </w:r>
     </w:p>
     <w:p>
-      <w:pPr>
-        <w:rPr>
-          <w:highlight w:val="yellow"/>
-        </w:rPr>
-      </w:pPr>
-      <w:r>
-        <w:rPr>
-          <w:highlight w:val="yellow"/>
-        </w:rPr>
+      <w:r>
         <w:t xml:space="preserve">Cada tarefa deve conter </w:t>
       </w:r>
       <w:r>
         <w:rPr>
-          <w:highlight w:val="yellow"/>
           <w:u w:val="single"/>
         </w:rPr>
         <w:t>pelo menos um campo</w:t>
       </w:r>
       <w:r>
-        <w:rPr>
-          <w:highlight w:val="yellow"/>
-        </w:rPr>
         <w:t xml:space="preserve"> para o nome da tarefa e opcionalmente um campo para a descrição.</w:t>
       </w:r>
     </w:p>
     <w:p>
       <w:pPr>
         <w:rPr>
-          <w:highlight w:val="yellow"/>
-        </w:rPr>
-      </w:pPr>
-      <w:r>
-        <w:rPr>
-          <w:highlight w:val="yellow"/>
+          <w:color w:val="A8D08D" w:themeColor="accent6" w:themeTint="99"/>
+        </w:rPr>
+      </w:pPr>
+      <w:r>
+        <w:rPr>
+          <w:color w:val="A8D08D" w:themeColor="accent6" w:themeTint="99"/>
         </w:rPr>
         <w:t xml:space="preserve">Implemente uma </w:t>
       </w:r>
       <w:r>
         <w:rPr>
-          <w:highlight w:val="yellow"/>
+          <w:color w:val="A8D08D" w:themeColor="accent6" w:themeTint="99"/>
           <w:u w:val="single"/>
         </w:rPr>
         <w:t>classe Tarefa</w:t>
       </w:r>
       <w:r>
         <w:rPr>
-          <w:highlight w:val="yellow"/>
+          <w:color w:val="A8D08D" w:themeColor="accent6" w:themeTint="99"/>
         </w:rPr>
         <w:t xml:space="preserve"> para representar uma tarefa com os campos necessários (considere que haverá uma fila, pilha e lista encadeada armazenando objetos da classe Tarefa).</w:t>
       </w:r>
     </w:p>
     <w:p>
-      <w:r>
-        <w:rPr>
-          <w:highlight w:val="yellow"/>
+      <w:pPr>
+        <w:rPr>
+          <w:color w:val="A8D08D" w:themeColor="accent6" w:themeTint="99"/>
+        </w:rPr>
+      </w:pPr>
+      <w:r>
+        <w:rPr>
+          <w:color w:val="A8D08D" w:themeColor="accent6" w:themeTint="99"/>
           <w:u w:val="single"/>
         </w:rPr>
         <w:t>Utilize OBRIGAT</w:t>
       </w:r>
       <w:r>
         <w:rPr>
-          <w:highlight w:val="yellow"/>
+          <w:color w:val="A8D08D" w:themeColor="accent6" w:themeTint="99"/>
           <w:u w:val="single"/>
         </w:rPr>
         <w:t>ORIAMENTE</w:t>
       </w:r>
       <w:r>
         <w:rPr>
-          <w:highlight w:val="yellow"/>
+          <w:color w:val="A8D08D" w:themeColor="accent6" w:themeTint="99"/>
           <w:u w:val="single"/>
         </w:rPr>
         <w:t xml:space="preserve"> as classes pilha, fila e lista encadeada já utilizadas e disponibilizadas no ambiente da disciplina</w:t>
       </w:r>
       <w:r>
         <w:rPr>
-          <w:highlight w:val="yellow"/>
+          <w:color w:val="A8D08D" w:themeColor="accent6" w:themeTint="99"/>
         </w:rPr>
         <w:t xml:space="preserve"> (não será permitido o uso de bibliotecas prontas da linguagem ou implementações autorais ou de terceiros). </w:t>
       </w:r>
       <w:r>
         <w:rPr>
-          <w:highlight w:val="yellow"/>
+          <w:color w:val="A8D08D" w:themeColor="accent6" w:themeTint="99"/>
         </w:rPr>
         <w:t>Cada uma dessas estruturas de dados possui</w:t>
       </w:r>
       <w:r>
         <w:rPr>
-          <w:highlight w:val="yellow"/>
+          <w:color w:val="A8D08D" w:themeColor="accent6" w:themeTint="99"/>
         </w:rPr>
         <w:t xml:space="preserve"> métodos adequados para adicionar, remover e listar elementos, contudo, será preciso realizar adaptações.</w:t>
       </w:r>

</xml_diff>